<commit_message>
More detailed device functionality for phase 1 submission
</commit_message>
<xml_diff>
--- a/Device Functionality.docx
+++ b/Device Functionality.docx
@@ -6,6 +6,9 @@
       <w:pPr>
         <w:pStyle w:val="Title"/>
       </w:pPr>
+      <w:r>
+        <w:t xml:space="preserve">ACE </w:t>
+      </w:r>
       <w:r>
         <w:t>Device Functionality</w:t>
       </w:r>
@@ -108,12 +111,250 @@
       <w:pPr>
         <w:pStyle w:val="ListParagraph"/>
         <w:numPr>
-          <w:ilvl w:val="1"/>
+          <w:ilvl w:val="0"/>
           <w:numId w:val="3"/>
         </w:numPr>
       </w:pPr>
       <w:r>
-        <w:t>Braking too harshly (sudden decrease of speed)</w:t>
+        <w:t>Can check detailed information like pistons</w:t>
+      </w:r>
+    </w:p>
+    <w:p>
+      <w:pPr>
+        <w:pStyle w:val="ListParagraph"/>
+        <w:numPr>
+          <w:ilvl w:val="0"/>
+          <w:numId w:val="3"/>
+        </w:numPr>
+      </w:pPr>
+      <w:r>
+        <w:t>Compare friends results (back end, web server)</w:t>
+      </w:r>
+    </w:p>
+    <w:p>
+      <w:pPr>
+        <w:pStyle w:val="ListParagraph"/>
+        <w:numPr>
+          <w:ilvl w:val="0"/>
+          <w:numId w:val="3"/>
+        </w:numPr>
+      </w:pPr>
+      <w:r>
+        <w:t>R</w:t>
+      </w:r>
+      <w:r>
+        <w:t>eal</w:t>
+      </w:r>
+      <w:r>
+        <w:t xml:space="preserve"> </w:t>
+      </w:r>
+      <w:r>
+        <w:t>time display what we have on the raspberry pi</w:t>
+      </w:r>
+    </w:p>
+    <w:p>
+      <w:pPr>
+        <w:pStyle w:val="Heading1"/>
+      </w:pPr>
+      <w:r>
+        <w:t>GPS Record Journeys</w:t>
+      </w:r>
+    </w:p>
+    <w:p>
+      <w:r>
+        <w:t xml:space="preserve">We intend to have a GPS receiver </w:t>
+      </w:r>
+      <w:r>
+        <w:t xml:space="preserve">component </w:t>
+      </w:r>
+      <w:r>
+        <w:t>as part of our device that will be able to feed co-ordinates so that a map of the route taken can be drawn. The GPS rece</w:t>
+      </w:r>
+      <w:r>
+        <w:t>iver will start as soon as the device is connected to the car.</w:t>
+      </w:r>
+      <w:r>
+        <w:t xml:space="preserve"> </w:t>
+      </w:r>
+    </w:p>
+    <w:p>
+      <w:r>
+        <w:t>This will allow us to pinpoint certain events</w:t>
+      </w:r>
+      <w:r>
+        <w:t xml:space="preserve"> and the colour of the route could gradually change depending on speed or how economic you were driving. This is a similar idea to the route colouring technique used in the Nike Running app:</w:t>
+      </w:r>
+    </w:p>
+    <w:p>
+      <w:r>
+        <w:rPr>
+          <w:noProof/>
+          <w:lang w:eastAsia="en-GB"/>
+        </w:rPr>
+        <w:drawing>
+          <wp:inline distT="0" distB="0" distL="0" distR="0" wp14:anchorId="279B894C" wp14:editId="14EEF09E">
+            <wp:extent cx="2819400" cy="2962275"/>
+            <wp:effectExtent l="0" t="0" r="0" b="9525"/>
+            <wp:docPr id="1" name="Picture 1" descr="http://fitfeat.com/blog/wp-content/uploads/2013/08/nike-app.png"/>
+            <wp:cNvGraphicFramePr>
+              <a:graphicFrameLocks xmlns:a="http://schemas.openxmlformats.org/drawingml/2006/main" noChangeAspect="1"/>
+            </wp:cNvGraphicFramePr>
+            <a:graphic xmlns:a="http://schemas.openxmlformats.org/drawingml/2006/main">
+              <a:graphicData uri="http://schemas.openxmlformats.org/drawingml/2006/picture">
+                <pic:pic xmlns:pic="http://schemas.openxmlformats.org/drawingml/2006/picture">
+                  <pic:nvPicPr>
+                    <pic:cNvPr id="0" name="Picture 1" descr="http://fitfeat.com/blog/wp-content/uploads/2013/08/nike-app.png"/>
+                    <pic:cNvPicPr>
+                      <a:picLocks noChangeAspect="1" noChangeArrowheads="1"/>
+                    </pic:cNvPicPr>
+                  </pic:nvPicPr>
+                  <pic:blipFill>
+                    <a:blip r:embed="rId5">
+                      <a:extLst>
+                        <a:ext uri="{28A0092B-C50C-407E-A947-70E740481C1C}">
+                          <a14:useLocalDpi xmlns:a14="http://schemas.microsoft.com/office/drawing/2010/main" val="0"/>
+                        </a:ext>
+                      </a:extLst>
+                    </a:blip>
+                    <a:srcRect/>
+                    <a:stretch>
+                      <a:fillRect/>
+                    </a:stretch>
+                  </pic:blipFill>
+                  <pic:spPr bwMode="auto">
+                    <a:xfrm>
+                      <a:off x="0" y="0"/>
+                      <a:ext cx="2819400" cy="2962275"/>
+                    </a:xfrm>
+                    <a:prstGeom prst="rect">
+                      <a:avLst/>
+                    </a:prstGeom>
+                    <a:noFill/>
+                    <a:ln>
+                      <a:noFill/>
+                    </a:ln>
+                  </pic:spPr>
+                </pic:pic>
+              </a:graphicData>
+            </a:graphic>
+          </wp:inline>
+        </w:drawing>
+      </w:r>
+      <w:r>
+        <w:t xml:space="preserve"> </w:t>
+      </w:r>
+    </w:p>
+    <w:p>
+      <w:r>
+        <w:t xml:space="preserve">[REF] </w:t>
+      </w:r>
+      <w:r>
+        <w:t>http://fitfeat.com/blog/wp-content/uploads/2013/08/nike-app.png</w:t>
+      </w:r>
+    </w:p>
+    <w:p>
+      <w:r>
+        <w:lastRenderedPageBreak/>
+        <w:t>This would easily show where the speed was greatest or where you were driving most efficiently.</w:t>
+      </w:r>
+      <w:r>
+        <w:br/>
+        <w:t xml:space="preserve">We plan to use a digital display for the real-time information so the actual map of route taken would have to be displayed on our web interface as the digital display would not be able to </w:t>
+      </w:r>
+      <w:r>
+        <w:t>handle this.</w:t>
+      </w:r>
+      <w:r>
+        <w:t xml:space="preserve"> </w:t>
+      </w:r>
+    </w:p>
+    <w:p>
+      <w:pPr>
+        <w:pStyle w:val="Heading1"/>
+      </w:pPr>
+      <w:r>
+        <w:t>Dashboard Online Service</w:t>
+      </w:r>
+    </w:p>
+    <w:p>
+      <w:r>
+        <w:t xml:space="preserve">The idea is that when drives have been recorded, our device can be connected to the web service and upload all the information gathered. </w:t>
+      </w:r>
+      <w:r>
+        <w:t xml:space="preserve">As a user you will be able to log into the </w:t>
+      </w:r>
+      <w:bookmarkStart w:id="0" w:name="_GoBack"/>
+      <w:bookmarkEnd w:id="0"/>
+    </w:p>
+    <w:p>
+      <w:pPr>
+        <w:pStyle w:val="Heading1"/>
+      </w:pPr>
+      <w:r>
+        <w:t>Economic Driving</w:t>
+      </w:r>
+    </w:p>
+    <w:p>
+      <w:r>
+        <w:t xml:space="preserve">One of the main themes of the project is economic driving and we want to be able to tell the user how economic their driving is. </w:t>
+      </w:r>
+      <w:r>
+        <w:br/>
+        <w:t xml:space="preserve">In our opinion there are two main factors in economic driving. The first is in braking too harshly; this would be represented as a sudden decrease of speed from the data collected during a drive. The idea is that speed change should be gradual and planned. This is also the case for the second factor which is whether or not you are revving too much. </w:t>
+      </w:r>
+      <w:r>
+        <w:t>Over revving can be detected by comparing the rev counter value against a maximum rev</w:t>
+      </w:r>
+    </w:p>
+    <w:p>
+      <w:pPr>
+        <w:pStyle w:val="ListParagraph"/>
+        <w:numPr>
+          <w:ilvl w:val="0"/>
+          <w:numId w:val="9"/>
+        </w:numPr>
+      </w:pPr>
+      <w:r>
+        <w:t>feedback at the end on how you could drive more efficiently</w:t>
+      </w:r>
+    </w:p>
+    <w:p>
+      <w:pPr>
+        <w:pStyle w:val="ListParagraph"/>
+        <w:numPr>
+          <w:ilvl w:val="0"/>
+          <w:numId w:val="9"/>
+        </w:numPr>
+      </w:pPr>
+      <w:r>
+        <w:t>How much fuel you were using (in terms of cost too)</w:t>
+      </w:r>
+    </w:p>
+    <w:p/>
+    <w:p>
+      <w:pPr>
+        <w:pStyle w:val="Heading1"/>
+      </w:pPr>
+      <w:r>
+        <w:t>Detailed Information</w:t>
+      </w:r>
+    </w:p>
+    <w:p/>
+    <w:p>
+      <w:pPr>
+        <w:pStyle w:val="Heading1"/>
+      </w:pPr>
+      <w:r>
+        <w:t>Compared Results</w:t>
+      </w:r>
+    </w:p>
+    <w:p/>
+    <w:p>
+      <w:pPr>
+        <w:pStyle w:val="Heading1"/>
+      </w:pPr>
+      <w:r>
+        <w:t>Real-time information</w:t>
       </w:r>
     </w:p>
     <w:p>
@@ -124,13 +365,8 @@
           <w:numId w:val="3"/>
         </w:numPr>
       </w:pPr>
-      <w:proofErr w:type="gramStart"/>
-      <w:r>
-        <w:t>could</w:t>
-      </w:r>
-      <w:proofErr w:type="gramEnd"/>
-      <w:r>
-        <w:t xml:space="preserve"> tell you if you are revving too much.</w:t>
+      <w:r>
+        <w:t>current mph,</w:t>
       </w:r>
     </w:p>
     <w:p>
@@ -142,64 +378,7 @@
         </w:numPr>
       </w:pPr>
       <w:r>
-        <w:t>feedback at the end on how you could drive more efficiently</w:t>
-      </w:r>
-    </w:p>
-    <w:p>
-      <w:pPr>
-        <w:pStyle w:val="ListParagraph"/>
-        <w:numPr>
-          <w:ilvl w:val="0"/>
-          <w:numId w:val="3"/>
-        </w:numPr>
-      </w:pPr>
-      <w:r>
-        <w:t>How much fuel you were using</w:t>
-      </w:r>
-    </w:p>
-    <w:p>
-      <w:pPr>
-        <w:pStyle w:val="ListParagraph"/>
-        <w:numPr>
-          <w:ilvl w:val="0"/>
-          <w:numId w:val="3"/>
-        </w:numPr>
-      </w:pPr>
-      <w:r>
-        <w:t>Can check detailed information like pistons</w:t>
-      </w:r>
-    </w:p>
-    <w:p>
-      <w:pPr>
-        <w:pStyle w:val="ListParagraph"/>
-        <w:numPr>
-          <w:ilvl w:val="0"/>
-          <w:numId w:val="3"/>
-        </w:numPr>
-      </w:pPr>
-      <w:r>
-        <w:t>Compare friends results (back end, web server)</w:t>
-      </w:r>
-    </w:p>
-    <w:p>
-      <w:pPr>
-        <w:pStyle w:val="ListParagraph"/>
-        <w:numPr>
-          <w:ilvl w:val="0"/>
-          <w:numId w:val="3"/>
-        </w:numPr>
-      </w:pPr>
-      <w:r>
-        <w:t>R</w:t>
-      </w:r>
-      <w:r>
-        <w:t>eal</w:t>
-      </w:r>
-      <w:r>
-        <w:t xml:space="preserve"> </w:t>
-      </w:r>
-      <w:r>
-        <w:t>time display what we have on the raspberry pi</w:t>
+        <w:t xml:space="preserve">mpg, </w:t>
       </w:r>
     </w:p>
     <w:p>
@@ -211,10 +390,8 @@
         </w:numPr>
       </w:pPr>
       <w:r>
-        <w:t>current mph,</w:t>
-      </w:r>
-      <w:bookmarkStart w:id="0" w:name="_GoBack"/>
-      <w:bookmarkEnd w:id="0"/>
+        <w:t>fuel intake</w:t>
+      </w:r>
     </w:p>
     <w:p>
       <w:pPr>
@@ -224,8 +401,13 @@
           <w:numId w:val="3"/>
         </w:numPr>
       </w:pPr>
-      <w:r>
-        <w:t xml:space="preserve">mpg, </w:t>
+      <w:proofErr w:type="spellStart"/>
+      <w:r>
+        <w:t>gps</w:t>
+      </w:r>
+      <w:proofErr w:type="spellEnd"/>
+      <w:r>
+        <w:t xml:space="preserve"> that tracks the cars movement so you can see where the car has been</w:t>
       </w:r>
     </w:p>
     <w:p>
@@ -236,35 +418,6 @@
           <w:numId w:val="3"/>
         </w:numPr>
       </w:pPr>
-      <w:r>
-        <w:t>5fuel intake</w:t>
-      </w:r>
-    </w:p>
-    <w:p>
-      <w:pPr>
-        <w:pStyle w:val="ListParagraph"/>
-        <w:numPr>
-          <w:ilvl w:val="1"/>
-          <w:numId w:val="3"/>
-        </w:numPr>
-      </w:pPr>
-      <w:proofErr w:type="spellStart"/>
-      <w:r>
-        <w:t>gps</w:t>
-      </w:r>
-      <w:proofErr w:type="spellEnd"/>
-      <w:r>
-        <w:t xml:space="preserve"> that tracks the cars movement so you can see where the car has been</w:t>
-      </w:r>
-    </w:p>
-    <w:p>
-      <w:pPr>
-        <w:pStyle w:val="ListParagraph"/>
-        <w:numPr>
-          <w:ilvl w:val="1"/>
-          <w:numId w:val="3"/>
-        </w:numPr>
-      </w:pPr>
       <w:proofErr w:type="gramStart"/>
       <w:r>
         <w:t>where</w:t>
@@ -272,92 +425,6 @@
       <w:proofErr w:type="gramEnd"/>
       <w:r>
         <w:t xml:space="preserve"> and the status of the car at any point in the journey. </w:t>
-      </w:r>
-    </w:p>
-    <w:p>
-      <w:pPr>
-        <w:pStyle w:val="ListParagraph"/>
-      </w:pPr>
-    </w:p>
-    <w:p/>
-    <w:p>
-      <w:pPr>
-        <w:pStyle w:val="Heading1"/>
-      </w:pPr>
-      <w:r>
-        <w:t>Additional</w:t>
-      </w:r>
-      <w:r>
-        <w:t xml:space="preserve"> Functionality </w:t>
-      </w:r>
-    </w:p>
-    <w:p>
-      <w:pPr>
-        <w:rPr>
-          <w:b/>
-        </w:rPr>
-      </w:pPr>
-      <w:r>
-        <w:rPr>
-          <w:b/>
-        </w:rPr>
-        <w:t>FM Transmitter</w:t>
-      </w:r>
-    </w:p>
-    <w:p>
-      <w:pPr>
-        <w:pStyle w:val="ListParagraph"/>
-        <w:numPr>
-          <w:ilvl w:val="0"/>
-          <w:numId w:val="8"/>
-        </w:numPr>
-        <w:rPr>
-          <w:b/>
-        </w:rPr>
-      </w:pPr>
-      <w:r>
-        <w:t>Feedback through the car speakers</w:t>
-      </w:r>
-    </w:p>
-    <w:p>
-      <w:r>
-        <w:t>Let you know if there is something wrong with the car</w:t>
-      </w:r>
-    </w:p>
-    <w:p>
-      <w:r>
-        <w:t xml:space="preserve">Separating different drivers in one session, having a button you press on the </w:t>
-      </w:r>
-    </w:p>
-    <w:p>
-      <w:pPr>
-        <w:rPr>
-          <w:b/>
-        </w:rPr>
-      </w:pPr>
-    </w:p>
-    <w:p/>
-    <w:p>
-      <w:pPr>
-        <w:pStyle w:val="Heading1"/>
-      </w:pPr>
-      <w:r>
-        <w:t>Not doing</w:t>
-      </w:r>
-    </w:p>
-    <w:p>
-      <w:r>
-        <w:t>Possibly reroute other cars depending on where you are</w:t>
-      </w:r>
-    </w:p>
-    <w:p>
-      <w:r>
-        <w:t xml:space="preserve">Speed cameras coming up </w:t>
-      </w:r>
-    </w:p>
-    <w:p>
-      <w:r>
-        <w:t>Knowing the speed limits on the road?</w:t>
       </w:r>
     </w:p>
     <w:p/>
@@ -1084,6 +1151,92 @@
     </w:lvl>
   </w:abstractNum>
   <w:abstractNum w:abstractNumId="7">
+    <w:nsid w:val="324C4CAD"/>
+    <w:multiLevelType w:val="hybridMultilevel"/>
+    <w:tmpl w:val="844CE9C4"/>
+    <w:lvl w:ilvl="0" w:tplc="08090019">
+      <w:start w:val="1"/>
+      <w:numFmt w:val="lowerLetter"/>
+      <w:lvlText w:val="%1."/>
+      <w:lvlJc w:val="left"/>
+      <w:pPr>
+        <w:ind w:left="1440" w:hanging="360"/>
+      </w:pPr>
+    </w:lvl>
+    <w:lvl w:ilvl="1" w:tplc="08090019" w:tentative="1">
+      <w:start w:val="1"/>
+      <w:numFmt w:val="lowerLetter"/>
+      <w:lvlText w:val="%2."/>
+      <w:lvlJc w:val="left"/>
+      <w:pPr>
+        <w:ind w:left="2160" w:hanging="360"/>
+      </w:pPr>
+    </w:lvl>
+    <w:lvl w:ilvl="2" w:tplc="0809001B" w:tentative="1">
+      <w:start w:val="1"/>
+      <w:numFmt w:val="lowerRoman"/>
+      <w:lvlText w:val="%3."/>
+      <w:lvlJc w:val="right"/>
+      <w:pPr>
+        <w:ind w:left="2880" w:hanging="180"/>
+      </w:pPr>
+    </w:lvl>
+    <w:lvl w:ilvl="3" w:tplc="0809000F" w:tentative="1">
+      <w:start w:val="1"/>
+      <w:numFmt w:val="decimal"/>
+      <w:lvlText w:val="%4."/>
+      <w:lvlJc w:val="left"/>
+      <w:pPr>
+        <w:ind w:left="3600" w:hanging="360"/>
+      </w:pPr>
+    </w:lvl>
+    <w:lvl w:ilvl="4" w:tplc="08090019" w:tentative="1">
+      <w:start w:val="1"/>
+      <w:numFmt w:val="lowerLetter"/>
+      <w:lvlText w:val="%5."/>
+      <w:lvlJc w:val="left"/>
+      <w:pPr>
+        <w:ind w:left="4320" w:hanging="360"/>
+      </w:pPr>
+    </w:lvl>
+    <w:lvl w:ilvl="5" w:tplc="0809001B" w:tentative="1">
+      <w:start w:val="1"/>
+      <w:numFmt w:val="lowerRoman"/>
+      <w:lvlText w:val="%6."/>
+      <w:lvlJc w:val="right"/>
+      <w:pPr>
+        <w:ind w:left="5040" w:hanging="180"/>
+      </w:pPr>
+    </w:lvl>
+    <w:lvl w:ilvl="6" w:tplc="0809000F" w:tentative="1">
+      <w:start w:val="1"/>
+      <w:numFmt w:val="decimal"/>
+      <w:lvlText w:val="%7."/>
+      <w:lvlJc w:val="left"/>
+      <w:pPr>
+        <w:ind w:left="5760" w:hanging="360"/>
+      </w:pPr>
+    </w:lvl>
+    <w:lvl w:ilvl="7" w:tplc="08090019" w:tentative="1">
+      <w:start w:val="1"/>
+      <w:numFmt w:val="lowerLetter"/>
+      <w:lvlText w:val="%8."/>
+      <w:lvlJc w:val="left"/>
+      <w:pPr>
+        <w:ind w:left="6480" w:hanging="360"/>
+      </w:pPr>
+    </w:lvl>
+    <w:lvl w:ilvl="8" w:tplc="0809001B" w:tentative="1">
+      <w:start w:val="1"/>
+      <w:numFmt w:val="lowerRoman"/>
+      <w:lvlText w:val="%9."/>
+      <w:lvlJc w:val="right"/>
+      <w:pPr>
+        <w:ind w:left="7200" w:hanging="180"/>
+      </w:pPr>
+    </w:lvl>
+  </w:abstractNum>
+  <w:abstractNum w:abstractNumId="8">
     <w:nsid w:val="6B1C69C5"/>
     <w:multiLevelType w:val="hybridMultilevel"/>
     <w:tmpl w:val="D00CEB44"/>
@@ -1209,7 +1362,7 @@
     <w:abstractNumId w:val="6"/>
   </w:num>
   <w:num w:numId="5">
-    <w:abstractNumId w:val="7"/>
+    <w:abstractNumId w:val="8"/>
   </w:num>
   <w:num w:numId="6">
     <w:abstractNumId w:val="2"/>
@@ -1219,6 +1372,9 @@
   </w:num>
   <w:num w:numId="8">
     <w:abstractNumId w:val="0"/>
+  </w:num>
+  <w:num w:numId="9">
+    <w:abstractNumId w:val="7"/>
   </w:num>
 </w:numbering>
 </file>

</xml_diff>

<commit_message>
did a bit more work on device functionality for phase 1
</commit_message>
<xml_diff>
--- a/Device Functionality.docx
+++ b/Device Functionality.docx
@@ -283,6 +283,93 @@
       <w:r>
         <w:t xml:space="preserve">As a user you will be able to log into the </w:t>
       </w:r>
+      <w:r>
+        <w:t>web service and view an analysis of your drive.</w:t>
+      </w:r>
+    </w:p>
+    <w:p>
+      <w:pPr>
+        <w:pStyle w:val="Heading1"/>
+      </w:pPr>
+      <w:r>
+        <w:t>Economic Driving</w:t>
+      </w:r>
+    </w:p>
+    <w:p>
+      <w:r>
+        <w:t xml:space="preserve">One of the main themes of the project is economic driving and we want to be able to tell the user how economic their driving is. </w:t>
+      </w:r>
+    </w:p>
+    <w:p>
+      <w:r>
+        <w:t xml:space="preserve">In our opinion there are two main factors in </w:t>
+      </w:r>
+      <w:r>
+        <w:t>un</w:t>
+      </w:r>
+      <w:r>
+        <w:t xml:space="preserve">economic driving. The first is in braking too harshly; this would be represented as a sudden decrease of speed from the data collected during a drive. The idea is that speed change should be gradual and planned. This is also the case for the second factor which is whether or not you are revving too much. </w:t>
+      </w:r>
+      <w:r>
+        <w:t>Over revving can be detected by comparing the rev counter value against a maximum rev</w:t>
+      </w:r>
+      <w:r>
+        <w:t>.</w:t>
+      </w:r>
+    </w:p>
+    <w:p>
+      <w:r>
+        <w:t>We will use these factors to provide f</w:t>
+      </w:r>
+      <w:r>
+        <w:t>eedback</w:t>
+      </w:r>
+      <w:r>
+        <w:t xml:space="preserve"> to the driver</w:t>
+      </w:r>
+      <w:r>
+        <w:t xml:space="preserve"> </w:t>
+      </w:r>
+      <w:r>
+        <w:t xml:space="preserve">on how they could drive </w:t>
+      </w:r>
+      <w:r>
+        <w:t xml:space="preserve">more efficiently or </w:t>
+      </w:r>
+      <w:r>
+        <w:t xml:space="preserve">tell them </w:t>
+      </w:r>
+      <w:r>
+        <w:t xml:space="preserve">if </w:t>
+      </w:r>
+      <w:r>
+        <w:t>they</w:t>
+      </w:r>
+      <w:r>
+        <w:t xml:space="preserve"> are alread</w:t>
+      </w:r>
+      <w:r>
+        <w:t>y driving at optimum efficiency.</w:t>
+      </w:r>
+    </w:p>
+    <w:p>
+      <w:pPr>
+        <w:pStyle w:val="Heading1"/>
+      </w:pPr>
+      <w:r>
+        <w:t>Detailed Information</w:t>
+      </w:r>
+    </w:p>
+    <w:p/>
+    <w:p>
+      <w:pPr>
+        <w:pStyle w:val="Heading1"/>
+      </w:pPr>
+      <w:r>
+        <w:t>Compared Results</w:t>
+      </w:r>
+    </w:p>
+    <w:p>
       <w:bookmarkStart w:id="0" w:name="_GoBack"/>
       <w:bookmarkEnd w:id="0"/>
     </w:p>
@@ -291,19 +378,15 @@
         <w:pStyle w:val="Heading1"/>
       </w:pPr>
       <w:r>
-        <w:t>Economic Driving</w:t>
-      </w:r>
-    </w:p>
-    <w:p>
-      <w:r>
-        <w:t xml:space="preserve">One of the main themes of the project is economic driving and we want to be able to tell the user how economic their driving is. </w:t>
-      </w:r>
-      <w:r>
-        <w:br/>
-        <w:t xml:space="preserve">In our opinion there are two main factors in economic driving. The first is in braking too harshly; this would be represented as a sudden decrease of speed from the data collected during a drive. The idea is that speed change should be gradual and planned. This is also the case for the second factor which is whether or not you are revving too much. </w:t>
-      </w:r>
-      <w:r>
-        <w:t>Over revving can be detected by comparing the rev counter value against a maximum rev</w:t>
+        <w:t>Real-time information</w:t>
+      </w:r>
+    </w:p>
+    <w:p>
+      <w:r>
+        <w:t xml:space="preserve">We want to show </w:t>
+      </w:r>
+      <w:r>
+        <w:t>real-time information as you are driving. Information should be shown on an LED display detailing:</w:t>
       </w:r>
     </w:p>
     <w:p>
@@ -311,11 +394,14 @@
         <w:pStyle w:val="ListParagraph"/>
         <w:numPr>
           <w:ilvl w:val="0"/>
-          <w:numId w:val="9"/>
+          <w:numId w:val="10"/>
         </w:numPr>
       </w:pPr>
       <w:r>
-        <w:t>feedback at the end on how you could drive more efficiently</w:t>
+        <w:t>Current Miles per hour (MPH)</w:t>
+      </w:r>
+      <w:r>
+        <w:t>;</w:t>
       </w:r>
     </w:p>
     <w:p>
@@ -323,111 +409,60 @@
         <w:pStyle w:val="ListParagraph"/>
         <w:numPr>
           <w:ilvl w:val="0"/>
-          <w:numId w:val="9"/>
+          <w:numId w:val="10"/>
         </w:numPr>
       </w:pPr>
       <w:r>
-        <w:t>How much fuel you were using (in terms of cost too)</w:t>
-      </w:r>
-    </w:p>
-    <w:p/>
-    <w:p>
-      <w:pPr>
-        <w:pStyle w:val="Heading1"/>
-      </w:pPr>
-      <w:r>
-        <w:t>Detailed Information</w:t>
-      </w:r>
-    </w:p>
-    <w:p/>
-    <w:p>
-      <w:pPr>
-        <w:pStyle w:val="Heading1"/>
-      </w:pPr>
-      <w:r>
-        <w:t>Compared Results</w:t>
-      </w:r>
-    </w:p>
-    <w:p/>
-    <w:p>
-      <w:pPr>
-        <w:pStyle w:val="Heading1"/>
-      </w:pPr>
-      <w:r>
-        <w:t>Real-time information</w:t>
+        <w:t>Current Miles per gallon (MPG)</w:t>
+      </w:r>
+      <w:r>
+        <w:t>;</w:t>
       </w:r>
     </w:p>
     <w:p>
       <w:pPr>
         <w:pStyle w:val="ListParagraph"/>
         <w:numPr>
-          <w:ilvl w:val="1"/>
-          <w:numId w:val="3"/>
+          <w:ilvl w:val="0"/>
+          <w:numId w:val="10"/>
         </w:numPr>
       </w:pPr>
       <w:r>
-        <w:t>current mph,</w:t>
+        <w:t>Fuel intake</w:t>
+      </w:r>
+      <w:r>
+        <w:t>;</w:t>
       </w:r>
     </w:p>
     <w:p>
       <w:pPr>
         <w:pStyle w:val="ListParagraph"/>
         <w:numPr>
-          <w:ilvl w:val="1"/>
-          <w:numId w:val="3"/>
+          <w:ilvl w:val="0"/>
+          <w:numId w:val="10"/>
         </w:numPr>
       </w:pPr>
       <w:r>
-        <w:t xml:space="preserve">mpg, </w:t>
+        <w:t>Miles driven since beginning of drive;</w:t>
       </w:r>
     </w:p>
     <w:p>
       <w:pPr>
         <w:pStyle w:val="ListParagraph"/>
         <w:numPr>
-          <w:ilvl w:val="1"/>
-          <w:numId w:val="3"/>
+          <w:ilvl w:val="0"/>
+          <w:numId w:val="10"/>
         </w:numPr>
       </w:pPr>
       <w:r>
-        <w:t>fuel intake</w:t>
-      </w:r>
-    </w:p>
-    <w:p>
-      <w:pPr>
-        <w:pStyle w:val="ListParagraph"/>
-        <w:numPr>
-          <w:ilvl w:val="1"/>
-          <w:numId w:val="3"/>
-        </w:numPr>
-      </w:pPr>
-      <w:proofErr w:type="spellStart"/>
-      <w:r>
-        <w:t>gps</w:t>
-      </w:r>
-      <w:proofErr w:type="spellEnd"/>
-      <w:r>
-        <w:t xml:space="preserve"> that tracks the cars movement so you can see where the car has been</w:t>
-      </w:r>
-    </w:p>
-    <w:p>
-      <w:pPr>
-        <w:pStyle w:val="ListParagraph"/>
-        <w:numPr>
-          <w:ilvl w:val="1"/>
-          <w:numId w:val="3"/>
-        </w:numPr>
-      </w:pPr>
-      <w:proofErr w:type="gramStart"/>
-      <w:r>
-        <w:t>where</w:t>
-      </w:r>
-      <w:proofErr w:type="gramEnd"/>
-      <w:r>
-        <w:t xml:space="preserve"> and the status of the car at any point in the journey. </w:t>
-      </w:r>
-    </w:p>
-    <w:p/>
+        <w:t>GPS co-ordinates of the car.</w:t>
+      </w:r>
+    </w:p>
+    <w:p>
+      <w:r>
+        <w:t>This information should be scrolled across the LED screen in sequence. This information should not be distracting.</w:t>
+      </w:r>
+    </w:p>
     <w:sectPr>
       <w:pgSz w:w="11906" w:h="16838"/>
       <w:pgMar w:top="1440" w:right="1440" w:bottom="1440" w:left="1440" w:header="708" w:footer="708" w:gutter="0"/>
@@ -895,7 +930,7 @@
   <w:abstractNum w:abstractNumId="4">
     <w:nsid w:val="1DAE50E5"/>
     <w:multiLevelType w:val="hybridMultilevel"/>
-    <w:tmpl w:val="4A6C7920"/>
+    <w:tmpl w:val="721C2F28"/>
     <w:lvl w:ilvl="0" w:tplc="0809000F">
       <w:start w:val="1"/>
       <w:numFmt w:val="decimal"/>
@@ -905,9 +940,9 @@
         <w:ind w:left="720" w:hanging="360"/>
       </w:pPr>
     </w:lvl>
-    <w:lvl w:ilvl="1" w:tplc="08090019">
-      <w:start w:val="1"/>
-      <w:numFmt w:val="lowerLetter"/>
+    <w:lvl w:ilvl="1" w:tplc="0809000F">
+      <w:start w:val="1"/>
+      <w:numFmt w:val="decimal"/>
       <w:lvlText w:val="%2."/>
       <w:lvlJc w:val="left"/>
       <w:pPr>
@@ -1151,6 +1186,92 @@
     </w:lvl>
   </w:abstractNum>
   <w:abstractNum w:abstractNumId="7">
+    <w:nsid w:val="2F61531A"/>
+    <w:multiLevelType w:val="hybridMultilevel"/>
+    <w:tmpl w:val="82C094BC"/>
+    <w:lvl w:ilvl="0" w:tplc="0809000F">
+      <w:start w:val="1"/>
+      <w:numFmt w:val="decimal"/>
+      <w:lvlText w:val="%1."/>
+      <w:lvlJc w:val="left"/>
+      <w:pPr>
+        <w:ind w:left="720" w:hanging="360"/>
+      </w:pPr>
+    </w:lvl>
+    <w:lvl w:ilvl="1" w:tplc="08090019" w:tentative="1">
+      <w:start w:val="1"/>
+      <w:numFmt w:val="lowerLetter"/>
+      <w:lvlText w:val="%2."/>
+      <w:lvlJc w:val="left"/>
+      <w:pPr>
+        <w:ind w:left="1440" w:hanging="360"/>
+      </w:pPr>
+    </w:lvl>
+    <w:lvl w:ilvl="2" w:tplc="0809001B" w:tentative="1">
+      <w:start w:val="1"/>
+      <w:numFmt w:val="lowerRoman"/>
+      <w:lvlText w:val="%3."/>
+      <w:lvlJc w:val="right"/>
+      <w:pPr>
+        <w:ind w:left="2160" w:hanging="180"/>
+      </w:pPr>
+    </w:lvl>
+    <w:lvl w:ilvl="3" w:tplc="0809000F" w:tentative="1">
+      <w:start w:val="1"/>
+      <w:numFmt w:val="decimal"/>
+      <w:lvlText w:val="%4."/>
+      <w:lvlJc w:val="left"/>
+      <w:pPr>
+        <w:ind w:left="2880" w:hanging="360"/>
+      </w:pPr>
+    </w:lvl>
+    <w:lvl w:ilvl="4" w:tplc="08090019" w:tentative="1">
+      <w:start w:val="1"/>
+      <w:numFmt w:val="lowerLetter"/>
+      <w:lvlText w:val="%5."/>
+      <w:lvlJc w:val="left"/>
+      <w:pPr>
+        <w:ind w:left="3600" w:hanging="360"/>
+      </w:pPr>
+    </w:lvl>
+    <w:lvl w:ilvl="5" w:tplc="0809001B" w:tentative="1">
+      <w:start w:val="1"/>
+      <w:numFmt w:val="lowerRoman"/>
+      <w:lvlText w:val="%6."/>
+      <w:lvlJc w:val="right"/>
+      <w:pPr>
+        <w:ind w:left="4320" w:hanging="180"/>
+      </w:pPr>
+    </w:lvl>
+    <w:lvl w:ilvl="6" w:tplc="0809000F" w:tentative="1">
+      <w:start w:val="1"/>
+      <w:numFmt w:val="decimal"/>
+      <w:lvlText w:val="%7."/>
+      <w:lvlJc w:val="left"/>
+      <w:pPr>
+        <w:ind w:left="5040" w:hanging="360"/>
+      </w:pPr>
+    </w:lvl>
+    <w:lvl w:ilvl="7" w:tplc="08090019" w:tentative="1">
+      <w:start w:val="1"/>
+      <w:numFmt w:val="lowerLetter"/>
+      <w:lvlText w:val="%8."/>
+      <w:lvlJc w:val="left"/>
+      <w:pPr>
+        <w:ind w:left="5760" w:hanging="360"/>
+      </w:pPr>
+    </w:lvl>
+    <w:lvl w:ilvl="8" w:tplc="0809001B" w:tentative="1">
+      <w:start w:val="1"/>
+      <w:numFmt w:val="lowerRoman"/>
+      <w:lvlText w:val="%9."/>
+      <w:lvlJc w:val="right"/>
+      <w:pPr>
+        <w:ind w:left="6480" w:hanging="180"/>
+      </w:pPr>
+    </w:lvl>
+  </w:abstractNum>
+  <w:abstractNum w:abstractNumId="8">
     <w:nsid w:val="324C4CAD"/>
     <w:multiLevelType w:val="hybridMultilevel"/>
     <w:tmpl w:val="844CE9C4"/>
@@ -1236,7 +1357,7 @@
       </w:pPr>
     </w:lvl>
   </w:abstractNum>
-  <w:abstractNum w:abstractNumId="8">
+  <w:abstractNum w:abstractNumId="9">
     <w:nsid w:val="6B1C69C5"/>
     <w:multiLevelType w:val="hybridMultilevel"/>
     <w:tmpl w:val="D00CEB44"/>
@@ -1362,7 +1483,7 @@
     <w:abstractNumId w:val="6"/>
   </w:num>
   <w:num w:numId="5">
-    <w:abstractNumId w:val="8"/>
+    <w:abstractNumId w:val="9"/>
   </w:num>
   <w:num w:numId="6">
     <w:abstractNumId w:val="2"/>
@@ -1374,6 +1495,9 @@
     <w:abstractNumId w:val="0"/>
   </w:num>
   <w:num w:numId="9">
+    <w:abstractNumId w:val="8"/>
+  </w:num>
+  <w:num w:numId="10">
     <w:abstractNumId w:val="7"/>
   </w:num>
 </w:numbering>

</xml_diff>

<commit_message>
updated device functionality need to talk about some things tomorrow in the lab
</commit_message>
<xml_diff>
--- a/Device Functionality.docx
+++ b/Device Functionality.docx
@@ -23,32 +23,11 @@
       </w:r>
     </w:p>
     <w:p>
-      <w:r>
-        <w:t>Raspberry</w:t>
-      </w:r>
-      <w:r>
-        <w:t xml:space="preserve"> pi</w:t>
-      </w:r>
-      <w:r>
-        <w:t xml:space="preserve"> portable device</w:t>
-      </w:r>
-      <w:r>
-        <w:t xml:space="preserve"> </w:t>
-      </w:r>
-      <w:r>
-        <w:t>that connects to a car via OB</w:t>
-      </w:r>
-      <w:r>
-        <w:t>D</w:t>
-      </w:r>
-      <w:r>
-        <w:t>2 a</w:t>
-      </w:r>
-      <w:r>
-        <w:t>nd have some sort of interface so the user can see stats about their car</w:t>
-      </w:r>
-      <w:r>
-        <w:t xml:space="preserve"> both real-time and after the journey on a computer for more detailed information</w:t>
+      <w:pPr>
+        <w:spacing w:after="120" w:line="240" w:lineRule="auto"/>
+      </w:pPr>
+      <w:r>
+        <w:t>The core functionality of the device includes:</w:t>
       </w:r>
     </w:p>
     <w:p>
@@ -60,7 +39,7 @@
         </w:numPr>
       </w:pPr>
       <w:r>
-        <w:t>Connect it to the car, go for a drive get some data together, unplug, connect to network, submit results to web server.</w:t>
+        <w:t>Record journeys in car with GPS;</w:t>
       </w:r>
     </w:p>
     <w:p>
@@ -72,15 +51,7 @@
         </w:numPr>
       </w:pPr>
       <w:r>
-        <w:t xml:space="preserve">Record journeys in car with GPS (attach to raspberry pi </w:t>
-      </w:r>
-      <w:proofErr w:type="spellStart"/>
-      <w:r>
-        <w:t>usb</w:t>
-      </w:r>
-      <w:proofErr w:type="spellEnd"/>
-      <w:r>
-        <w:t>)</w:t>
+        <w:t>Dashboard online service (upload to web server)</w:t>
       </w:r>
     </w:p>
     <w:p>
@@ -92,7 +63,7 @@
         </w:numPr>
       </w:pPr>
       <w:r>
-        <w:t>Dashboard online service (upload to web server)</w:t>
+        <w:t>Economic Driving</w:t>
       </w:r>
     </w:p>
     <w:p>
@@ -104,7 +75,7 @@
         </w:numPr>
       </w:pPr>
       <w:r>
-        <w:t>Economic Driving</w:t>
+        <w:t>Can check detailed information like pistons</w:t>
       </w:r>
     </w:p>
     <w:p>
@@ -116,7 +87,7 @@
         </w:numPr>
       </w:pPr>
       <w:r>
-        <w:t>Can check detailed information like pistons</w:t>
+        <w:t>Compare friends results (back end, web server)</w:t>
       </w:r>
     </w:p>
     <w:p>
@@ -128,18 +99,6 @@
         </w:numPr>
       </w:pPr>
       <w:r>
-        <w:t>Compare friends results (back end, web server)</w:t>
-      </w:r>
-    </w:p>
-    <w:p>
-      <w:pPr>
-        <w:pStyle w:val="ListParagraph"/>
-        <w:numPr>
-          <w:ilvl w:val="0"/>
-          <w:numId w:val="3"/>
-        </w:numPr>
-      </w:pPr>
-      <w:r>
         <w:t>R</w:t>
       </w:r>
       <w:r>
@@ -154,7 +113,7 @@
     </w:p>
     <w:p>
       <w:pPr>
-        <w:pStyle w:val="Heading1"/>
+        <w:pStyle w:val="Heading2"/>
       </w:pPr>
       <w:r>
         <w:t>GPS Record Journeys</w:t>
@@ -182,7 +141,22 @@
         <w:t>This will allow us to pinpoint certain events</w:t>
       </w:r>
       <w:r>
-        <w:t xml:space="preserve"> and the colour of the route could gradually change depending on speed or how economic you were driving. This is a similar idea to the route colouring technique used in the Nike Running app:</w:t>
+        <w:t xml:space="preserve"> on a map. The colour of the route will gradually change depending on </w:t>
+      </w:r>
+      <w:r>
+        <w:t xml:space="preserve">how </w:t>
+      </w:r>
+      <w:r>
+        <w:t>economically</w:t>
+      </w:r>
+      <w:r>
+        <w:t xml:space="preserve"> you were driving</w:t>
+      </w:r>
+      <w:r>
+        <w:t xml:space="preserve">. </w:t>
+      </w:r>
+      <w:r>
+        <w:t>This is a similar idea to the route colouring technique used in the Nike Running app:</w:t>
       </w:r>
     </w:p>
     <w:p>
@@ -270,7 +244,7 @@
     </w:p>
     <w:p>
       <w:pPr>
-        <w:pStyle w:val="Heading1"/>
+        <w:pStyle w:val="Heading2"/>
       </w:pPr>
       <w:r>
         <w:t>Dashboard Online Service</w:t>
@@ -278,18 +252,50 @@
     </w:p>
     <w:p>
       <w:r>
-        <w:t xml:space="preserve">The idea is that when drives have been recorded, our device can be connected to the web service and upload all the information gathered. </w:t>
+        <w:t xml:space="preserve">The idea is that when drives have been recorded, </w:t>
+      </w:r>
+      <w:r>
+        <w:t>the</w:t>
+      </w:r>
+      <w:r>
+        <w:t xml:space="preserve"> device can be connected to </w:t>
+      </w:r>
+      <w:r>
+        <w:t>the Dashboard Online Service</w:t>
+      </w:r>
+      <w:r>
+        <w:t xml:space="preserve"> web service and upload all the information gathered. </w:t>
       </w:r>
       <w:r>
         <w:t xml:space="preserve">As a user you will be able to log into the </w:t>
       </w:r>
       <w:r>
-        <w:t>web service and view an analysis of your drive.</w:t>
-      </w:r>
-    </w:p>
-    <w:p>
-      <w:pPr>
-        <w:pStyle w:val="Heading1"/>
+        <w:t>web service and</w:t>
+      </w:r>
+      <w:r>
+        <w:t xml:space="preserve"> view </w:t>
+      </w:r>
+      <w:r>
+        <w:t>the</w:t>
+      </w:r>
+      <w:r>
+        <w:t xml:space="preserve"> analysis of your drive or all of your drives.</w:t>
+      </w:r>
+    </w:p>
+    <w:p>
+      <w:r>
+        <w:t xml:space="preserve">You will be able to view statistics for individual drives and </w:t>
+      </w:r>
+      <w:r>
+        <w:t>the route for each</w:t>
+      </w:r>
+      <w:r>
+        <w:t xml:space="preserve"> will be plotted onto a map. There will also be a screen of general statistics and averages of all your drives.</w:t>
+      </w:r>
+    </w:p>
+    <w:p>
+      <w:pPr>
+        <w:pStyle w:val="Heading2"/>
       </w:pPr>
       <w:r>
         <w:t>Economic Driving</w:t>
@@ -353,33 +359,63 @@
       </w:r>
     </w:p>
     <w:p>
-      <w:pPr>
-        <w:pStyle w:val="Heading1"/>
+      <w:r>
+        <w:t>An Economic Driving S</w:t>
+      </w:r>
+      <w:r>
+        <w:t>core will be calculated based on all the drives by a single driver.</w:t>
+      </w:r>
+    </w:p>
+    <w:p>
+      <w:pPr>
+        <w:pStyle w:val="Heading2"/>
       </w:pPr>
       <w:r>
         <w:t>Detailed Information</w:t>
       </w:r>
     </w:p>
-    <w:p/>
-    <w:p>
-      <w:pPr>
-        <w:pStyle w:val="Heading1"/>
+    <w:p>
+      <w:r>
+        <w:t>?</w:t>
+      </w:r>
+    </w:p>
+    <w:p>
+      <w:pPr>
+        <w:pStyle w:val="Heading2"/>
       </w:pPr>
       <w:r>
         <w:t>Compared Results</w:t>
       </w:r>
     </w:p>
     <w:p>
+      <w:r>
+        <w:t xml:space="preserve">There will be a </w:t>
+      </w:r>
+      <w:r>
+        <w:t>table</w:t>
+      </w:r>
+      <w:r>
+        <w:t xml:space="preserve"> on the Online Dashboard Service that allows you to compare your general statistics and your economic driving score</w:t>
+      </w:r>
+      <w:r>
+        <w:t xml:space="preserve"> to others who have used the device</w:t>
+      </w:r>
+      <w:r>
+        <w:t>.</w:t>
+      </w:r>
+      <w:r>
+        <w:t xml:space="preserve"> </w:t>
+      </w:r>
+    </w:p>
+    <w:p>
+      <w:pPr>
+        <w:pStyle w:val="Heading2"/>
+      </w:pPr>
+      <w:r>
+        <w:t>Real-time information</w:t>
+      </w:r>
       <w:bookmarkStart w:id="0" w:name="_GoBack"/>
       <w:bookmarkEnd w:id="0"/>
-    </w:p>
-    <w:p>
-      <w:pPr>
-        <w:pStyle w:val="Heading1"/>
-      </w:pPr>
-      <w:r>
-        <w:t>Real-time information</w:t>
-      </w:r>
     </w:p>
     <w:p>
       <w:r>
@@ -398,7 +434,10 @@
         </w:numPr>
       </w:pPr>
       <w:r>
-        <w:t>Current Miles per hour (MPH)</w:t>
+        <w:t>Current m</w:t>
+      </w:r>
+      <w:r>
+        <w:t>iles per hour (MPH)</w:t>
       </w:r>
       <w:r>
         <w:t>;</w:t>
@@ -413,7 +452,10 @@
         </w:numPr>
       </w:pPr>
       <w:r>
-        <w:t>Current Miles per gallon (MPG)</w:t>
+        <w:t>Current m</w:t>
+      </w:r>
+      <w:r>
+        <w:t>iles per gallon (MPG)</w:t>
       </w:r>
       <w:r>
         <w:t>;</w:t>
@@ -430,9 +472,14 @@
       <w:r>
         <w:t>Fuel intake</w:t>
       </w:r>
+      <w:proofErr w:type="gramStart"/>
       <w:r>
         <w:t>;</w:t>
       </w:r>
+      <w:r>
+        <w:t xml:space="preserve"> ?</w:t>
+      </w:r>
+      <w:proofErr w:type="gramEnd"/>
     </w:p>
     <w:p>
       <w:pPr>
@@ -443,7 +490,13 @@
         </w:numPr>
       </w:pPr>
       <w:r>
-        <w:t>Miles driven since beginning of drive;</w:t>
+        <w:t xml:space="preserve">Miles driven </w:t>
+      </w:r>
+      <w:r>
+        <w:t>in current drive</w:t>
+      </w:r>
+      <w:r>
+        <w:t>;</w:t>
       </w:r>
     </w:p>
     <w:p>
@@ -930,7 +983,7 @@
   <w:abstractNum w:abstractNumId="4">
     <w:nsid w:val="1DAE50E5"/>
     <w:multiLevelType w:val="hybridMultilevel"/>
-    <w:tmpl w:val="721C2F28"/>
+    <w:tmpl w:val="3B42BCD2"/>
     <w:lvl w:ilvl="0" w:tplc="0809000F">
       <w:start w:val="1"/>
       <w:numFmt w:val="decimal"/>
@@ -1358,6 +1411,267 @@
     </w:lvl>
   </w:abstractNum>
   <w:abstractNum w:abstractNumId="9">
+    <w:nsid w:val="325B7A2A"/>
+    <w:multiLevelType w:val="hybridMultilevel"/>
+    <w:tmpl w:val="315E5164"/>
+    <w:lvl w:ilvl="0" w:tplc="0809000F">
+      <w:start w:val="1"/>
+      <w:numFmt w:val="decimal"/>
+      <w:lvlText w:val="%1."/>
+      <w:lvlJc w:val="left"/>
+      <w:pPr>
+        <w:ind w:left="765" w:hanging="360"/>
+      </w:pPr>
+      <w:rPr>
+        <w:rFonts w:hint="default"/>
+      </w:rPr>
+    </w:lvl>
+    <w:lvl w:ilvl="1" w:tplc="08090019" w:tentative="1">
+      <w:start w:val="1"/>
+      <w:numFmt w:val="lowerLetter"/>
+      <w:lvlText w:val="%2."/>
+      <w:lvlJc w:val="left"/>
+      <w:pPr>
+        <w:ind w:left="1485" w:hanging="360"/>
+      </w:pPr>
+    </w:lvl>
+    <w:lvl w:ilvl="2" w:tplc="0809001B" w:tentative="1">
+      <w:start w:val="1"/>
+      <w:numFmt w:val="lowerRoman"/>
+      <w:lvlText w:val="%3."/>
+      <w:lvlJc w:val="right"/>
+      <w:pPr>
+        <w:ind w:left="2205" w:hanging="180"/>
+      </w:pPr>
+    </w:lvl>
+    <w:lvl w:ilvl="3" w:tplc="0809000F" w:tentative="1">
+      <w:start w:val="1"/>
+      <w:numFmt w:val="decimal"/>
+      <w:lvlText w:val="%4."/>
+      <w:lvlJc w:val="left"/>
+      <w:pPr>
+        <w:ind w:left="2925" w:hanging="360"/>
+      </w:pPr>
+    </w:lvl>
+    <w:lvl w:ilvl="4" w:tplc="08090019" w:tentative="1">
+      <w:start w:val="1"/>
+      <w:numFmt w:val="lowerLetter"/>
+      <w:lvlText w:val="%5."/>
+      <w:lvlJc w:val="left"/>
+      <w:pPr>
+        <w:ind w:left="3645" w:hanging="360"/>
+      </w:pPr>
+    </w:lvl>
+    <w:lvl w:ilvl="5" w:tplc="0809001B" w:tentative="1">
+      <w:start w:val="1"/>
+      <w:numFmt w:val="lowerRoman"/>
+      <w:lvlText w:val="%6."/>
+      <w:lvlJc w:val="right"/>
+      <w:pPr>
+        <w:ind w:left="4365" w:hanging="180"/>
+      </w:pPr>
+    </w:lvl>
+    <w:lvl w:ilvl="6" w:tplc="0809000F" w:tentative="1">
+      <w:start w:val="1"/>
+      <w:numFmt w:val="decimal"/>
+      <w:lvlText w:val="%7."/>
+      <w:lvlJc w:val="left"/>
+      <w:pPr>
+        <w:ind w:left="5085" w:hanging="360"/>
+      </w:pPr>
+    </w:lvl>
+    <w:lvl w:ilvl="7" w:tplc="08090019" w:tentative="1">
+      <w:start w:val="1"/>
+      <w:numFmt w:val="lowerLetter"/>
+      <w:lvlText w:val="%8."/>
+      <w:lvlJc w:val="left"/>
+      <w:pPr>
+        <w:ind w:left="5805" w:hanging="360"/>
+      </w:pPr>
+    </w:lvl>
+    <w:lvl w:ilvl="8" w:tplc="0809001B" w:tentative="1">
+      <w:start w:val="1"/>
+      <w:numFmt w:val="lowerRoman"/>
+      <w:lvlText w:val="%9."/>
+      <w:lvlJc w:val="right"/>
+      <w:pPr>
+        <w:ind w:left="6525" w:hanging="180"/>
+      </w:pPr>
+    </w:lvl>
+  </w:abstractNum>
+  <w:abstractNum w:abstractNumId="10">
+    <w:nsid w:val="34C52E25"/>
+    <w:multiLevelType w:val="hybridMultilevel"/>
+    <w:tmpl w:val="13CE2356"/>
+    <w:lvl w:ilvl="0" w:tplc="0809000F">
+      <w:start w:val="1"/>
+      <w:numFmt w:val="decimal"/>
+      <w:lvlText w:val="%1."/>
+      <w:lvlJc w:val="left"/>
+      <w:pPr>
+        <w:ind w:left="720" w:hanging="360"/>
+      </w:pPr>
+    </w:lvl>
+    <w:lvl w:ilvl="1" w:tplc="08090019" w:tentative="1">
+      <w:start w:val="1"/>
+      <w:numFmt w:val="lowerLetter"/>
+      <w:lvlText w:val="%2."/>
+      <w:lvlJc w:val="left"/>
+      <w:pPr>
+        <w:ind w:left="1440" w:hanging="360"/>
+      </w:pPr>
+    </w:lvl>
+    <w:lvl w:ilvl="2" w:tplc="0809001B" w:tentative="1">
+      <w:start w:val="1"/>
+      <w:numFmt w:val="lowerRoman"/>
+      <w:lvlText w:val="%3."/>
+      <w:lvlJc w:val="right"/>
+      <w:pPr>
+        <w:ind w:left="2160" w:hanging="180"/>
+      </w:pPr>
+    </w:lvl>
+    <w:lvl w:ilvl="3" w:tplc="0809000F" w:tentative="1">
+      <w:start w:val="1"/>
+      <w:numFmt w:val="decimal"/>
+      <w:lvlText w:val="%4."/>
+      <w:lvlJc w:val="left"/>
+      <w:pPr>
+        <w:ind w:left="2880" w:hanging="360"/>
+      </w:pPr>
+    </w:lvl>
+    <w:lvl w:ilvl="4" w:tplc="08090019" w:tentative="1">
+      <w:start w:val="1"/>
+      <w:numFmt w:val="lowerLetter"/>
+      <w:lvlText w:val="%5."/>
+      <w:lvlJc w:val="left"/>
+      <w:pPr>
+        <w:ind w:left="3600" w:hanging="360"/>
+      </w:pPr>
+    </w:lvl>
+    <w:lvl w:ilvl="5" w:tplc="0809001B" w:tentative="1">
+      <w:start w:val="1"/>
+      <w:numFmt w:val="lowerRoman"/>
+      <w:lvlText w:val="%6."/>
+      <w:lvlJc w:val="right"/>
+      <w:pPr>
+        <w:ind w:left="4320" w:hanging="180"/>
+      </w:pPr>
+    </w:lvl>
+    <w:lvl w:ilvl="6" w:tplc="0809000F" w:tentative="1">
+      <w:start w:val="1"/>
+      <w:numFmt w:val="decimal"/>
+      <w:lvlText w:val="%7."/>
+      <w:lvlJc w:val="left"/>
+      <w:pPr>
+        <w:ind w:left="5040" w:hanging="360"/>
+      </w:pPr>
+    </w:lvl>
+    <w:lvl w:ilvl="7" w:tplc="08090019" w:tentative="1">
+      <w:start w:val="1"/>
+      <w:numFmt w:val="lowerLetter"/>
+      <w:lvlText w:val="%8."/>
+      <w:lvlJc w:val="left"/>
+      <w:pPr>
+        <w:ind w:left="5760" w:hanging="360"/>
+      </w:pPr>
+    </w:lvl>
+    <w:lvl w:ilvl="8" w:tplc="0809001B" w:tentative="1">
+      <w:start w:val="1"/>
+      <w:numFmt w:val="lowerRoman"/>
+      <w:lvlText w:val="%9."/>
+      <w:lvlJc w:val="right"/>
+      <w:pPr>
+        <w:ind w:left="6480" w:hanging="180"/>
+      </w:pPr>
+    </w:lvl>
+  </w:abstractNum>
+  <w:abstractNum w:abstractNumId="11">
+    <w:nsid w:val="59DD2CC2"/>
+    <w:multiLevelType w:val="hybridMultilevel"/>
+    <w:tmpl w:val="13CE2356"/>
+    <w:lvl w:ilvl="0" w:tplc="0809000F">
+      <w:start w:val="1"/>
+      <w:numFmt w:val="decimal"/>
+      <w:lvlText w:val="%1."/>
+      <w:lvlJc w:val="left"/>
+      <w:pPr>
+        <w:ind w:left="720" w:hanging="360"/>
+      </w:pPr>
+    </w:lvl>
+    <w:lvl w:ilvl="1" w:tplc="08090019" w:tentative="1">
+      <w:start w:val="1"/>
+      <w:numFmt w:val="lowerLetter"/>
+      <w:lvlText w:val="%2."/>
+      <w:lvlJc w:val="left"/>
+      <w:pPr>
+        <w:ind w:left="1440" w:hanging="360"/>
+      </w:pPr>
+    </w:lvl>
+    <w:lvl w:ilvl="2" w:tplc="0809001B" w:tentative="1">
+      <w:start w:val="1"/>
+      <w:numFmt w:val="lowerRoman"/>
+      <w:lvlText w:val="%3."/>
+      <w:lvlJc w:val="right"/>
+      <w:pPr>
+        <w:ind w:left="2160" w:hanging="180"/>
+      </w:pPr>
+    </w:lvl>
+    <w:lvl w:ilvl="3" w:tplc="0809000F" w:tentative="1">
+      <w:start w:val="1"/>
+      <w:numFmt w:val="decimal"/>
+      <w:lvlText w:val="%4."/>
+      <w:lvlJc w:val="left"/>
+      <w:pPr>
+        <w:ind w:left="2880" w:hanging="360"/>
+      </w:pPr>
+    </w:lvl>
+    <w:lvl w:ilvl="4" w:tplc="08090019" w:tentative="1">
+      <w:start w:val="1"/>
+      <w:numFmt w:val="lowerLetter"/>
+      <w:lvlText w:val="%5."/>
+      <w:lvlJc w:val="left"/>
+      <w:pPr>
+        <w:ind w:left="3600" w:hanging="360"/>
+      </w:pPr>
+    </w:lvl>
+    <w:lvl w:ilvl="5" w:tplc="0809001B" w:tentative="1">
+      <w:start w:val="1"/>
+      <w:numFmt w:val="lowerRoman"/>
+      <w:lvlText w:val="%6."/>
+      <w:lvlJc w:val="right"/>
+      <w:pPr>
+        <w:ind w:left="4320" w:hanging="180"/>
+      </w:pPr>
+    </w:lvl>
+    <w:lvl w:ilvl="6" w:tplc="0809000F" w:tentative="1">
+      <w:start w:val="1"/>
+      <w:numFmt w:val="decimal"/>
+      <w:lvlText w:val="%7."/>
+      <w:lvlJc w:val="left"/>
+      <w:pPr>
+        <w:ind w:left="5040" w:hanging="360"/>
+      </w:pPr>
+    </w:lvl>
+    <w:lvl w:ilvl="7" w:tplc="08090019" w:tentative="1">
+      <w:start w:val="1"/>
+      <w:numFmt w:val="lowerLetter"/>
+      <w:lvlText w:val="%8."/>
+      <w:lvlJc w:val="left"/>
+      <w:pPr>
+        <w:ind w:left="5760" w:hanging="360"/>
+      </w:pPr>
+    </w:lvl>
+    <w:lvl w:ilvl="8" w:tplc="0809001B" w:tentative="1">
+      <w:start w:val="1"/>
+      <w:numFmt w:val="lowerRoman"/>
+      <w:lvlText w:val="%9."/>
+      <w:lvlJc w:val="right"/>
+      <w:pPr>
+        <w:ind w:left="6480" w:hanging="180"/>
+      </w:pPr>
+    </w:lvl>
+  </w:abstractNum>
+  <w:abstractNum w:abstractNumId="12">
     <w:nsid w:val="6B1C69C5"/>
     <w:multiLevelType w:val="hybridMultilevel"/>
     <w:tmpl w:val="D00CEB44"/>
@@ -1483,7 +1797,7 @@
     <w:abstractNumId w:val="6"/>
   </w:num>
   <w:num w:numId="5">
-    <w:abstractNumId w:val="9"/>
+    <w:abstractNumId w:val="12"/>
   </w:num>
   <w:num w:numId="6">
     <w:abstractNumId w:val="2"/>
@@ -1499,6 +1813,15 @@
   </w:num>
   <w:num w:numId="10">
     <w:abstractNumId w:val="7"/>
+  </w:num>
+  <w:num w:numId="11">
+    <w:abstractNumId w:val="10"/>
+  </w:num>
+  <w:num w:numId="12">
+    <w:abstractNumId w:val="11"/>
+  </w:num>
+  <w:num w:numId="13">
+    <w:abstractNumId w:val="9"/>
   </w:num>
 </w:numbering>
 </file>

</xml_diff>